<commit_message>
Propuesta de BD 2.0
</commit_message>
<xml_diff>
--- a/Documentacion/BBDD/Propuesta de BD.docx
+++ b/Documentacion/BBDD/Propuesta de BD.docx
@@ -25,147 +25,183 @@
         </w:rPr>
         <w:t>BD</w:t>
       </w:r>
+    </w:p>
+    <w:p>
+      <w:pPr>
+        <w:rPr>
+          <w:u w:val="single"/>
+          <w:lang w:val="es-ES"/>
+        </w:rPr>
+      </w:pPr>
+    </w:p>
+    <w:p>
+      <w:pPr>
+        <w:rPr>
+          <w:lang w:val="es-ES"/>
+        </w:rPr>
+      </w:pPr>
+      <w:r>
+        <w:rPr>
+          <w:lang w:val="es-ES"/>
+        </w:rPr>
+        <w:t xml:space="preserve">Un entrenador </w:t>
+      </w:r>
+      <w:r>
+        <w:rPr>
+          <w:lang w:val="es-ES"/>
+        </w:rPr>
+        <w:t>d</w:t>
+      </w:r>
+      <w:r>
+        <w:rPr>
+          <w:lang w:val="es-ES"/>
+        </w:rPr>
+        <w:t>eportivo quiere una base de datos con la que pueda gestionar la i</w:t>
+      </w:r>
+      <w:r>
+        <w:rPr>
+          <w:lang w:val="es-ES"/>
+        </w:rPr>
+        <w:t>nformación sobre sus entrenos,</w:t>
+      </w:r>
+      <w:r>
+        <w:rPr>
+          <w:lang w:val="es-ES"/>
+        </w:rPr>
+        <w:t xml:space="preserve"> </w:t>
+      </w:r>
+      <w:r>
+        <w:rPr>
+          <w:lang w:val="es-ES"/>
+        </w:rPr>
+        <w:t xml:space="preserve">alumnos y </w:t>
+      </w:r>
+      <w:r>
+        <w:rPr>
+          <w:lang w:val="es-ES"/>
+        </w:rPr>
+        <w:t xml:space="preserve">grupos. </w:t>
+      </w:r>
+    </w:p>
+    <w:p>
+      <w:pPr>
+        <w:rPr>
+          <w:lang w:val="es-ES"/>
+        </w:rPr>
+      </w:pPr>
+      <w:r>
+        <w:rPr>
+          <w:lang w:val="es-ES"/>
+        </w:rPr>
+        <w:t>En la base de datos tendremos información sobre los entrenadores, alumnos y administradores. Todos ten</w:t>
+      </w:r>
+      <w:r>
+        <w:rPr>
+          <w:lang w:val="es-ES"/>
+        </w:rPr>
+        <w:t xml:space="preserve">drán un identificador, nombre, </w:t>
+      </w:r>
+      <w:r>
+        <w:rPr>
+          <w:lang w:val="es-ES"/>
+        </w:rPr>
+        <w:t>apellidos, DNI, fecha de nacimiento y móvil.</w:t>
+      </w:r>
+    </w:p>
+    <w:p>
+      <w:pPr>
+        <w:rPr>
+          <w:lang w:val="es-ES"/>
+        </w:rPr>
+      </w:pPr>
+      <w:r>
+        <w:rPr>
+          <w:lang w:val="es-ES"/>
+        </w:rPr>
+        <w:t xml:space="preserve">De los entrenadores, querremos saber su correo electrónico y una contraseña de acceso. De los alumnos, querremos saber su peso, altura, mano dominante, pie dominante y campo para escribir </w:t>
+      </w:r>
+      <w:r>
+        <w:rPr>
+          <w:lang w:val="es-ES"/>
+        </w:rPr>
+        <w:t>observaciones</w:t>
+      </w:r>
+      <w:r>
+        <w:rPr>
+          <w:lang w:val="es-ES"/>
+        </w:rPr>
+        <w:t>. De los administradores querremos saber su correo electrónico y una contraseña de acceso.</w:t>
+      </w:r>
+    </w:p>
+    <w:p>
+      <w:pPr>
+        <w:rPr>
+          <w:lang w:val="es-ES"/>
+        </w:rPr>
+      </w:pPr>
+      <w:r>
+        <w:rPr>
+          <w:lang w:val="es-ES"/>
+        </w:rPr>
+        <w:t xml:space="preserve">Todo alumno debe pertenecer a uno o varios grupos. </w:t>
+      </w:r>
+      <w:r>
+        <w:rPr>
+          <w:lang w:val="es-ES"/>
+        </w:rPr>
+        <w:t>De lo grupos, necesitaremos guardar un identificador, un nombre y un entrenador responsable de este.</w:t>
+      </w:r>
+    </w:p>
+    <w:p>
+      <w:pPr>
+        <w:rPr>
+          <w:lang w:val="es-ES"/>
+        </w:rPr>
+      </w:pPr>
+      <w:r>
+        <w:rPr>
+          <w:lang w:val="es-ES"/>
+        </w:rPr>
+        <w:t>Los entrenadores realizan entrenamientos, los cuales tendrán un identificador, un comprobante para así constatar si el entrenamiento se ha finalizado o no, un campo para escribir el motivo por el cual no se ha finalizado el entrenamiento,</w:t>
+      </w:r>
+      <w:r>
+        <w:rPr>
+          <w:lang w:val="es-ES"/>
+        </w:rPr>
+        <w:t xml:space="preserve"> fecha,</w:t>
+      </w:r>
+      <w:r>
+        <w:rPr>
+          <w:lang w:val="es-ES"/>
+        </w:rPr>
+        <w:t xml:space="preserve"> hora, el entrenador que lo ha impartido y el grupo al que se le ha impartido.</w:t>
+      </w:r>
+    </w:p>
+    <w:p>
+      <w:pPr>
+        <w:rPr>
+          <w:lang w:val="es-ES"/>
+        </w:rPr>
+      </w:pPr>
+      <w:r>
+        <w:rPr>
+          <w:lang w:val="es-ES"/>
+        </w:rPr>
+        <w:t>Los entrenamientos están formados de uno o varios ejercicios</w:t>
+      </w:r>
+      <w:r>
+        <w:rPr>
+          <w:lang w:val="es-ES"/>
+        </w:rPr>
+        <w:t xml:space="preserve"> ordenados</w:t>
+      </w:r>
       <w:bookmarkStart w:id="0" w:name="_GoBack"/>
       <w:bookmarkEnd w:id="0"/>
-    </w:p>
-    <w:p>
-      <w:pPr>
-        <w:rPr>
-          <w:u w:val="single"/>
-          <w:lang w:val="es-ES"/>
-        </w:rPr>
-      </w:pPr>
-    </w:p>
-    <w:p>
-      <w:pPr>
-        <w:rPr>
-          <w:lang w:val="es-ES"/>
-        </w:rPr>
-      </w:pPr>
-      <w:r>
-        <w:rPr>
-          <w:lang w:val="es-ES"/>
-        </w:rPr>
-        <w:t xml:space="preserve">Un entrenador </w:t>
-      </w:r>
-      <w:r>
-        <w:rPr>
-          <w:lang w:val="es-ES"/>
-        </w:rPr>
-        <w:t>d</w:t>
-      </w:r>
-      <w:r>
-        <w:rPr>
-          <w:lang w:val="es-ES"/>
-        </w:rPr>
-        <w:t xml:space="preserve">eportivo quiere una base de datos con la que pueda gestionar la información sobre sus entrenos y sus grupos de alumnos. </w:t>
-      </w:r>
-    </w:p>
-    <w:p>
-      <w:pPr>
-        <w:rPr>
-          <w:lang w:val="es-ES"/>
-        </w:rPr>
-      </w:pPr>
-      <w:r>
-        <w:rPr>
-          <w:lang w:val="es-ES"/>
-        </w:rPr>
-        <w:t>En la base de datos tendremos información sobre los entrenadores, alumnos y administradores. Todos ten</w:t>
-      </w:r>
-      <w:r>
-        <w:rPr>
-          <w:lang w:val="es-ES"/>
-        </w:rPr>
-        <w:t xml:space="preserve">drán un identificador, nombre, </w:t>
-      </w:r>
-      <w:r>
-        <w:rPr>
-          <w:lang w:val="es-ES"/>
-        </w:rPr>
-        <w:t>apellidos, DNI, fecha de nacimiento y móvil.</w:t>
-      </w:r>
-    </w:p>
-    <w:p>
-      <w:pPr>
-        <w:rPr>
-          <w:lang w:val="es-ES"/>
-        </w:rPr>
-      </w:pPr>
-      <w:r>
-        <w:rPr>
-          <w:lang w:val="es-ES"/>
-        </w:rPr>
-        <w:t xml:space="preserve">De los entrenadores, querremos saber su correo electrónico y una contraseña de acceso. De los alumnos, querremos saber su peso, altura, mano dominante, pie dominante y campo para escribir </w:t>
-      </w:r>
-      <w:r>
-        <w:rPr>
-          <w:lang w:val="es-ES"/>
-        </w:rPr>
-        <w:t>observaciones</w:t>
-      </w:r>
-      <w:r>
-        <w:rPr>
-          <w:lang w:val="es-ES"/>
-        </w:rPr>
-        <w:t>. De los administradores querremos saber su correo electrónico y una contraseña de acceso.</w:t>
-      </w:r>
-    </w:p>
-    <w:p>
-      <w:pPr>
-        <w:rPr>
-          <w:lang w:val="es-ES"/>
-        </w:rPr>
-      </w:pPr>
-      <w:r>
-        <w:rPr>
-          <w:lang w:val="es-ES"/>
-        </w:rPr>
-        <w:t xml:space="preserve">Todo alumno debe pertenecer a uno o varios grupos. </w:t>
-      </w:r>
-      <w:r>
-        <w:rPr>
-          <w:lang w:val="es-ES"/>
-        </w:rPr>
-        <w:t>De lo grupos, necesitaremos guardar un identificador, un nombre y un entrenador responsable de este.</w:t>
-      </w:r>
-    </w:p>
-    <w:p>
-      <w:pPr>
-        <w:rPr>
-          <w:lang w:val="es-ES"/>
-        </w:rPr>
-      </w:pPr>
-      <w:r>
-        <w:rPr>
-          <w:lang w:val="es-ES"/>
-        </w:rPr>
-        <w:t>Los entrenadores realizan entrenamientos, los cuales tendrán un identificador, un comprobante para así constatar si el entrenamiento se ha finalizado o no, un campo para escribir el motivo por el cual no se ha finalizado el entrenamiento,</w:t>
-      </w:r>
-      <w:r>
-        <w:rPr>
-          <w:lang w:val="es-ES"/>
-        </w:rPr>
-        <w:t xml:space="preserve"> fecha,</w:t>
-      </w:r>
-      <w:r>
-        <w:rPr>
-          <w:lang w:val="es-ES"/>
-        </w:rPr>
-        <w:t xml:space="preserve"> hora, el entrenador que lo ha impartido y el grupo al que se le ha impartido.</w:t>
-      </w:r>
-    </w:p>
-    <w:p>
-      <w:pPr>
-        <w:rPr>
-          <w:lang w:val="es-ES"/>
-        </w:rPr>
-      </w:pPr>
-      <w:r>
-        <w:rPr>
-          <w:lang w:val="es-ES"/>
-        </w:rPr>
-        <w:t>Los entrenamientos están formados de uno o varios ejercicios, de los cuales queremos tener un identificador, nombre, descripción, deporte al que pertenece y entrenador que lo ha creado (en el caso de que no sea uno predeterminado).</w:t>
+      <w:r>
+        <w:rPr>
+          <w:lang w:val="es-ES"/>
+        </w:rPr>
+        <w:t>, de los cuales queremos tener un identificador, nombre, descripción, deporte al que pertenece y entrenador que lo ha creado (en el caso de que no sea uno predeterminado).</w:t>
       </w:r>
     </w:p>
     <w:p>

</xml_diff>

<commit_message>
Propuesta de BD 3.0
</commit_message>
<xml_diff>
--- a/Documentacion/BBDD/Propuesta de BD.docx
+++ b/Documentacion/BBDD/Propuesta de BD.docx
@@ -62,7 +62,13 @@
         <w:rPr>
           <w:lang w:val="es-ES"/>
         </w:rPr>
-        <w:t>nformación sobre sus entrenos,</w:t>
+        <w:t>nformación sobre sus entrenamientos</w:t>
+      </w:r>
+      <w:r>
+        <w:rPr>
+          <w:lang w:val="es-ES"/>
+        </w:rPr>
+        <w:t>,</w:t>
       </w:r>
       <w:r>
         <w:rPr>
@@ -174,7 +180,25 @@
         <w:rPr>
           <w:lang w:val="es-ES"/>
         </w:rPr>
-        <w:t xml:space="preserve"> hora, el entrenador que lo ha impartido y el grupo al que se le ha impartido.</w:t>
+        <w:t xml:space="preserve"> </w:t>
+      </w:r>
+      <w:r>
+        <w:rPr>
+          <w:lang w:val="es-ES"/>
+        </w:rPr>
+        <w:t>duració</w:t>
+      </w:r>
+      <w:r>
+        <w:rPr>
+          <w:lang w:val="es-ES"/>
+        </w:rPr>
+        <w:t>n</w:t>
+      </w:r>
+      <w:r>
+        <w:rPr>
+          <w:lang w:val="es-ES"/>
+        </w:rPr>
+        <w:t>, el entrenador que lo ha impartido y el grupo al que se le ha impartido.</w:t>
       </w:r>
     </w:p>
     <w:p>
@@ -187,22 +211,34 @@
         <w:rPr>
           <w:lang w:val="es-ES"/>
         </w:rPr>
-        <w:t>Los entrenamientos están formados de uno o varios ejercicios</w:t>
+        <w:t xml:space="preserve">Los entrenamientos están formados </w:t>
+      </w:r>
+      <w:r>
+        <w:rPr>
+          <w:lang w:val="es-ES"/>
+        </w:rPr>
+        <w:t>por</w:t>
+      </w:r>
+      <w:r>
+        <w:rPr>
+          <w:lang w:val="es-ES"/>
+        </w:rPr>
+        <w:t xml:space="preserve"> uno o varios ejercicios</w:t>
       </w:r>
       <w:r>
         <w:rPr>
           <w:lang w:val="es-ES"/>
         </w:rPr>
         <w:t xml:space="preserve"> ordenados</w:t>
+      </w:r>
+      <w:r>
+        <w:rPr>
+          <w:lang w:val="es-ES"/>
+        </w:rPr>
+        <w:t>, de los cuales queremos tener un identificador, nombre, descripción, deporte al que pertenece y entrenador que lo ha creado (en el caso de que no sea uno predeterminado).</w:t>
       </w:r>
       <w:bookmarkStart w:id="0" w:name="_GoBack"/>
       <w:bookmarkEnd w:id="0"/>
-      <w:r>
-        <w:rPr>
-          <w:lang w:val="es-ES"/>
-        </w:rPr>
-        <w:t>, de los cuales queremos tener un identificador, nombre, descripción, deporte al que pertenece y entrenador que lo ha creado (en el caso de que no sea uno predeterminado).</w:t>
-      </w:r>
     </w:p>
     <w:p>
       <w:pPr>
@@ -215,12 +251,6 @@
           <w:lang w:val="es-ES"/>
         </w:rPr>
         <w:t>De los deportes queremos almacenar un identificador y un nombre.</w:t>
-      </w:r>
-      <w:r>
-        <w:rPr>
-          <w:lang w:val="es-ES"/>
-        </w:rPr>
-        <w:t xml:space="preserve"> De los ejercicios queremos almacenar un identificador, un nombre, una descripción, de qué deporte es y qué entrenador lo ha creado (en el caso de que no sea uno predeterminado).</w:t>
       </w:r>
     </w:p>
     <w:p>

</xml_diff>